<commit_message>
final changes to Assignment2.docx
</commit_message>
<xml_diff>
--- a/Assignment2.docx
+++ b/Assignment2.docx
@@ -301,6 +301,20 @@
       <w:r>
         <w:t xml:space="preserve">It </w:t>
       </w:r>
+      <w:r>
+        <w:t>would still orbit in the same way. The gravitational pull is determined from the mass</w:t>
+      </w:r>
+      <w:r>
+        <w:t xml:space="preserve">es of 2 objects and the distance between them. It would </w:t>
+      </w:r>
+      <w:proofErr w:type="gramStart"/>
+      <w:r>
+        <w:t>continue on</w:t>
+      </w:r>
+      <w:proofErr w:type="gramEnd"/>
+      <w:r>
+        <w:t xml:space="preserve"> as if nothing happened.  </w:t>
+      </w:r>
     </w:p>
     <w:p>
       <w:pPr>
@@ -449,6 +463,15 @@
       <w:r>
         <w:t xml:space="preserve"> </w:t>
       </w:r>
+      <w:r>
+        <w:t>M</w:t>
+      </w:r>
+      <w:r>
+        <w:t>aint</w:t>
+      </w:r>
+      <w:r>
+        <w:t xml:space="preserve">ained that the earth rotates on its axis. Also made observations about the sizes and distances of the sun and moon which still survive today. </w:t>
+      </w:r>
     </w:p>
     <w:p>
       <w:pPr>
@@ -498,6 +521,7 @@
         <w:ind w:hanging="240"/>
       </w:pPr>
       <w:r>
+        <w:lastRenderedPageBreak/>
         <w:t>Kepler</w:t>
       </w:r>
       <w:r>
@@ -525,7 +549,6 @@
         <w:ind w:hanging="240"/>
       </w:pPr>
       <w:r>
-        <w:lastRenderedPageBreak/>
         <w:t>Galileo</w:t>
       </w:r>
       <w:r>
@@ -626,59 +649,6 @@
     <w:p>
       <w:pPr>
         <w:numPr>
-          <w:ilvl w:val="0"/>
-          <w:numId w:val="1"/>
-        </w:numPr>
-        <w:spacing w:after="217"/>
-        <w:ind w:hanging="240"/>
-      </w:pPr>
-      <w:r>
-        <w:rPr>
-          <w:rFonts w:ascii="Times New Roman" w:eastAsia="Times New Roman" w:hAnsi="Times New Roman" w:cs="Times New Roman"/>
-          <w:sz w:val="24"/>
-        </w:rPr>
-        <w:t xml:space="preserve">Question # 18 from </w:t>
-      </w:r>
-      <w:r>
-        <w:rPr>
-          <w:rFonts w:ascii="Times New Roman" w:eastAsia="Times New Roman" w:hAnsi="Times New Roman" w:cs="Times New Roman"/>
-          <w:b/>
-          <w:sz w:val="24"/>
-        </w:rPr>
-        <w:t>Chapter 3</w:t>
-      </w:r>
-      <w:r>
-        <w:rPr>
-          <w:rFonts w:ascii="Times New Roman" w:eastAsia="Times New Roman" w:hAnsi="Times New Roman" w:cs="Times New Roman"/>
-          <w:sz w:val="24"/>
-        </w:rPr>
-        <w:t xml:space="preserve"> of the course textbook. </w:t>
-      </w:r>
-      <w:r>
-        <w:rPr>
-          <w:rFonts w:ascii="Times New Roman" w:eastAsia="Times New Roman" w:hAnsi="Times New Roman" w:cs="Times New Roman"/>
-          <w:b/>
-          <w:sz w:val="24"/>
-        </w:rPr>
-        <w:t xml:space="preserve">[4 points] </w:t>
-      </w:r>
-    </w:p>
-    <w:p>
-      <w:pPr>
-        <w:numPr>
-          <w:ilvl w:val="1"/>
-          <w:numId w:val="1"/>
-        </w:numPr>
-        <w:spacing w:after="217"/>
-        <w:ind w:hanging="240"/>
-      </w:pPr>
-      <w:r>
-        <w:t xml:space="preserve">Explain how a rocket can operate in the vacuum of space. </w:t>
-      </w:r>
-    </w:p>
-    <w:p>
-      <w:pPr>
-        <w:numPr>
           <w:ilvl w:val="2"/>
           <w:numId w:val="1"/>
         </w:numPr>
@@ -686,10 +656,84 @@
         <w:ind w:hanging="240"/>
       </w:pPr>
       <w:r>
-        <w:t xml:space="preserve">As hot gas is expelled from the end of a rocket engine, there is a reaction force in the opposite direction on the inside surface of the rocket engine nozzle. Newton’s third law of motion thus explains how a rocket is able to propel itself forward, even in the vacuum of space. </w:t>
+        <w:t>It took about 4.5 hours</w:t>
       </w:r>
       <w:bookmarkStart w:id="0" w:name="_GoBack"/>
       <w:bookmarkEnd w:id="0"/>
+    </w:p>
+    <w:p>
+      <w:pPr>
+        <w:numPr>
+          <w:ilvl w:val="0"/>
+          <w:numId w:val="1"/>
+        </w:numPr>
+        <w:spacing w:after="217"/>
+        <w:ind w:hanging="240"/>
+      </w:pPr>
+      <w:r>
+        <w:rPr>
+          <w:rFonts w:ascii="Times New Roman" w:eastAsia="Times New Roman" w:hAnsi="Times New Roman" w:cs="Times New Roman"/>
+          <w:sz w:val="24"/>
+        </w:rPr>
+        <w:t xml:space="preserve">Question # 18 from </w:t>
+      </w:r>
+      <w:r>
+        <w:rPr>
+          <w:rFonts w:ascii="Times New Roman" w:eastAsia="Times New Roman" w:hAnsi="Times New Roman" w:cs="Times New Roman"/>
+          <w:b/>
+          <w:sz w:val="24"/>
+        </w:rPr>
+        <w:t>Chapter 3</w:t>
+      </w:r>
+      <w:r>
+        <w:rPr>
+          <w:rFonts w:ascii="Times New Roman" w:eastAsia="Times New Roman" w:hAnsi="Times New Roman" w:cs="Times New Roman"/>
+          <w:sz w:val="24"/>
+        </w:rPr>
+        <w:t xml:space="preserve"> of the course textbook. </w:t>
+      </w:r>
+      <w:r>
+        <w:rPr>
+          <w:rFonts w:ascii="Times New Roman" w:eastAsia="Times New Roman" w:hAnsi="Times New Roman" w:cs="Times New Roman"/>
+          <w:b/>
+          <w:sz w:val="24"/>
+        </w:rPr>
+        <w:t xml:space="preserve">[4 points] </w:t>
+      </w:r>
+    </w:p>
+    <w:p>
+      <w:pPr>
+        <w:numPr>
+          <w:ilvl w:val="1"/>
+          <w:numId w:val="1"/>
+        </w:numPr>
+        <w:spacing w:after="217"/>
+        <w:ind w:hanging="240"/>
+      </w:pPr>
+      <w:r>
+        <w:t xml:space="preserve">Explain how a rocket can operate in the vacuum of space. </w:t>
+      </w:r>
+    </w:p>
+    <w:p>
+      <w:pPr>
+        <w:numPr>
+          <w:ilvl w:val="2"/>
+          <w:numId w:val="1"/>
+        </w:numPr>
+        <w:spacing w:after="217"/>
+        <w:ind w:hanging="240"/>
+      </w:pPr>
+      <w:r>
+        <w:t xml:space="preserve">As hot gas is expelled from the end of a rocket engine, there is a reaction force in the opposite direction on the inside surface of the rocket engine nozzle. Newton’s third law of motion thus explains how a rocket </w:t>
+      </w:r>
+      <w:proofErr w:type="gramStart"/>
+      <w:r>
+        <w:t>is able to</w:t>
+      </w:r>
+      <w:proofErr w:type="gramEnd"/>
+      <w:r>
+        <w:t xml:space="preserve"> propel itself forward, even in the vacuum of space. </w:t>
+      </w:r>
     </w:p>
     <w:p>
       <w:pPr>

</xml_diff>